<commit_message>
Predicate annotation PPT and json
</commit_message>
<xml_diff>
--- a/instructions_for_accessibility_anno.docx
+++ b/instructions_for_accessibility_anno.docx
@@ -661,7 +661,6 @@
       <w:pPr>
         <w:pStyle w:val="ListParagraph"/>
         <w:rPr>
-          <w:rFonts w:hint="eastAsia"/>
           <w:lang w:val="en-US"/>
         </w:rPr>
       </w:pPr>
@@ -979,6 +978,49 @@
         <w:t xml:space="preserve"> Next week, this document will be updated with the next steps, and I will check your work to identify places to improve. Thanks!</w:t>
       </w:r>
     </w:p>
+    <w:p>
+      <w:r>
+        <w:br w:type="page"/>
+      </w:r>
+    </w:p>
+    <w:p>
+      <w:pPr>
+        <w:rPr>
+          <w:b/>
+          <w:bCs/>
+        </w:rPr>
+      </w:pPr>
+      <w:r>
+        <w:rPr>
+          <w:b/>
+          <w:bCs/>
+        </w:rPr>
+        <w:lastRenderedPageBreak/>
+        <w:t xml:space="preserve">Part </w:t>
+      </w:r>
+      <w:r>
+        <w:rPr>
+          <w:b/>
+          <w:bCs/>
+        </w:rPr>
+        <w:t>2</w:t>
+      </w:r>
+      <w:r>
+        <w:rPr>
+          <w:b/>
+          <w:bCs/>
+        </w:rPr>
+        <w:t xml:space="preserve">: </w:t>
+      </w:r>
+      <w:r>
+        <w:rPr>
+          <w:b/>
+          <w:bCs/>
+        </w:rPr>
+        <w:t>Annotating predicates</w:t>
+      </w:r>
+    </w:p>
+    <w:p/>
     <w:sectPr>
       <w:pgSz w:w="11906" w:h="16838"/>
       <w:pgMar w:top="1440" w:right="1440" w:bottom="1440" w:left="1440" w:header="708" w:footer="708" w:gutter="0"/>

</xml_diff>